<commit_message>
lesson 233 - saturday
</commit_message>
<xml_diff>
--- a/english_via_skype/solutions/doc/lesson_232_Age Z (1) (1)_edit.docx
+++ b/english_via_skype/solutions/doc/lesson_232_Age Z (1) (1)_edit.docx
@@ -68,6 +68,30 @@
       </w:pPr>
       <w:r>
         <w:t>D</w:t>
+      </w:r>
+    </w:p>
+    <w:p>
+      <w:pPr>
+        <w:pStyle w:val="Akapitzlist"/>
+        <w:numPr>
+          <w:ilvl w:val="0"/>
+          <w:numId w:val="1"/>
+        </w:numPr>
+      </w:pPr>
+      <w:r>
+        <w:t>C</w:t>
+      </w:r>
+    </w:p>
+    <w:p>
+      <w:pPr>
+        <w:pStyle w:val="Akapitzlist"/>
+        <w:numPr>
+          <w:ilvl w:val="0"/>
+          <w:numId w:val="1"/>
+        </w:numPr>
+      </w:pPr>
+      <w:r>
+        <w:t>A</w:t>
       </w:r>
     </w:p>
     <w:p>
@@ -753,7 +777,6 @@
           <w:szCs w:val="32"/>
           <w:lang w:val="en-US"/>
         </w:rPr>
-        <w:lastRenderedPageBreak/>
         <w:t>Elderly</w:t>
       </w:r>
     </w:p>
@@ -1192,6 +1215,7 @@
           <w:sz w:val="36"/>
           <w:szCs w:val="36"/>
         </w:rPr>
+        <w:lastRenderedPageBreak/>
         <w:t>Pattern</w:t>
       </w:r>
       <w:proofErr w:type="spellEnd"/>
@@ -1274,7 +1298,6 @@
           <w:szCs w:val="36"/>
           <w:lang w:eastAsia="pl-PL"/>
         </w:rPr>
-        <w:lastRenderedPageBreak/>
         <w:drawing>
           <wp:inline distT="0" distB="0" distL="0" distR="0">
             <wp:extent cx="6638925" cy="2628900"/>

</xml_diff>

<commit_message>
lesson 235 - saturday
</commit_message>
<xml_diff>
--- a/english_via_skype/solutions/doc/lesson_232_Age Z (1) (1)_edit.docx
+++ b/english_via_skype/solutions/doc/lesson_232_Age Z (1) (1)_edit.docx
@@ -93,15 +93,6 @@
       <w:r>
         <w:t>A</w:t>
       </w:r>
-    </w:p>
-    <w:p>
-      <w:pPr>
-        <w:pStyle w:val="Akapitzlist"/>
-        <w:numPr>
-          <w:ilvl w:val="0"/>
-          <w:numId w:val="1"/>
-        </w:numPr>
-      </w:pPr>
       <w:bookmarkStart w:id="0" w:name="_GoBack"/>
       <w:bookmarkEnd w:id="0"/>
     </w:p>

</xml_diff>

<commit_message>
lesson 235 - vocab and homework
</commit_message>
<xml_diff>
--- a/english_via_skype/solutions/doc/lesson_232_Age Z (1) (1)_edit.docx
+++ b/english_via_skype/solutions/doc/lesson_232_Age Z (1) (1)_edit.docx
@@ -93,8 +93,6 @@
       <w:r>
         <w:t>A</w:t>
       </w:r>
-      <w:bookmarkStart w:id="0" w:name="_GoBack"/>
-      <w:bookmarkEnd w:id="0"/>
     </w:p>
     <w:p>
       <w:pPr>
@@ -789,7 +787,6 @@
         </w:rPr>
         <w:t xml:space="preserve">breadline, make , down , </w:t>
       </w:r>
-      <w:proofErr w:type="spellStart"/>
       <w:r>
         <w:rPr>
           <w:b/>
@@ -797,9 +794,8 @@
           <w:szCs w:val="32"/>
           <w:lang w:val="en-US"/>
         </w:rPr>
-        <w:t>longeivety</w:t>
-      </w:r>
-      <w:proofErr w:type="spellEnd"/>
+        <w:t>longevity</w:t>
+      </w:r>
       <w:r>
         <w:rPr>
           <w:b/>
@@ -884,6 +880,8 @@
         </w:rPr>
         <w:t>…………………………when you are an adult or elderly to socialize with adolescents</w:t>
       </w:r>
+      <w:bookmarkStart w:id="0" w:name="_GoBack"/>
+      <w:bookmarkEnd w:id="0"/>
     </w:p>
     <w:p>
       <w:pPr>
@@ -1282,6 +1280,87 @@
           <w:szCs w:val="36"/>
         </w:rPr>
       </w:pPr>
+      <w:proofErr w:type="spellStart"/>
+      <w:r>
+        <w:rPr>
+          <w:sz w:val="36"/>
+          <w:szCs w:val="36"/>
+        </w:rPr>
+        <w:t>Pattern</w:t>
+      </w:r>
+      <w:proofErr w:type="spellEnd"/>
+      <w:r>
+        <w:rPr>
+          <w:sz w:val="36"/>
+          <w:szCs w:val="36"/>
+        </w:rPr>
+        <w:t xml:space="preserve">, </w:t>
+      </w:r>
+      <w:proofErr w:type="spellStart"/>
+      <w:r>
+        <w:rPr>
+          <w:sz w:val="36"/>
+          <w:szCs w:val="36"/>
+        </w:rPr>
+        <w:t>granted</w:t>
+      </w:r>
+      <w:proofErr w:type="spellEnd"/>
+      <w:r>
+        <w:rPr>
+          <w:sz w:val="36"/>
+          <w:szCs w:val="36"/>
+        </w:rPr>
+        <w:t xml:space="preserve">, </w:t>
+      </w:r>
+      <w:proofErr w:type="spellStart"/>
+      <w:r>
+        <w:rPr>
+          <w:sz w:val="36"/>
+          <w:szCs w:val="36"/>
+        </w:rPr>
+        <w:t>crisis</w:t>
+      </w:r>
+      <w:proofErr w:type="spellEnd"/>
+      <w:r>
+        <w:rPr>
+          <w:sz w:val="36"/>
+          <w:szCs w:val="36"/>
+        </w:rPr>
+        <w:t xml:space="preserve">, </w:t>
+      </w:r>
+      <w:proofErr w:type="spellStart"/>
+      <w:r>
+        <w:rPr>
+          <w:sz w:val="36"/>
+          <w:szCs w:val="36"/>
+        </w:rPr>
+        <w:t>phase</w:t>
+      </w:r>
+      <w:proofErr w:type="spellEnd"/>
+      <w:r>
+        <w:rPr>
+          <w:sz w:val="36"/>
+          <w:szCs w:val="36"/>
+        </w:rPr>
+        <w:t xml:space="preserve">, </w:t>
+      </w:r>
+      <w:proofErr w:type="spellStart"/>
+      <w:r>
+        <w:rPr>
+          <w:sz w:val="36"/>
+          <w:szCs w:val="36"/>
+        </w:rPr>
+        <w:t>wishes</w:t>
+      </w:r>
+      <w:proofErr w:type="spellEnd"/>
+    </w:p>
+    <w:p>
+      <w:pPr>
+        <w:rPr>
+          <w:sz w:val="36"/>
+          <w:szCs w:val="36"/>
+        </w:rPr>
+      </w:pPr>
       <w:r>
         <w:rPr>
           <w:noProof/>
@@ -1372,6 +1451,62 @@
           <w:lang w:val="en-US"/>
         </w:rPr>
       </w:pPr>
+      <w:r>
+        <w:rPr>
+          <w:sz w:val="36"/>
+          <w:szCs w:val="36"/>
+          <w:lang w:val="en-US"/>
+        </w:rPr>
+        <w:t xml:space="preserve">age, twinge, </w:t>
+      </w:r>
+      <w:r>
+        <w:rPr>
+          <w:sz w:val="36"/>
+          <w:szCs w:val="36"/>
+          <w:lang w:val="en-US"/>
+        </w:rPr>
+        <w:t>grumpy,</w:t>
+      </w:r>
+      <w:r>
+        <w:rPr>
+          <w:sz w:val="36"/>
+          <w:szCs w:val="36"/>
+          <w:lang w:val="en-US"/>
+        </w:rPr>
+        <w:t xml:space="preserve"> hazy, </w:t>
+      </w:r>
+      <w:r>
+        <w:rPr>
+          <w:sz w:val="36"/>
+          <w:szCs w:val="36"/>
+          <w:lang w:val="en-US"/>
+        </w:rPr>
+        <w:t>rekindle</w:t>
+      </w:r>
+      <w:r>
+        <w:rPr>
+          <w:sz w:val="36"/>
+          <w:szCs w:val="36"/>
+          <w:lang w:val="en-US"/>
+        </w:rPr>
+        <w:t xml:space="preserve">, undivided, </w:t>
+      </w:r>
+      <w:r>
+        <w:rPr>
+          <w:sz w:val="36"/>
+          <w:szCs w:val="36"/>
+          <w:lang w:val="en-US"/>
+        </w:rPr>
+        <w:t xml:space="preserve">, </w:t>
+      </w:r>
+      <w:r>
+        <w:rPr>
+          <w:sz w:val="36"/>
+          <w:szCs w:val="36"/>
+          <w:lang w:val="en-US"/>
+        </w:rPr>
+        <w:t>come,</w:t>
+      </w:r>
     </w:p>
     <w:p>
       <w:pPr>
@@ -1395,9 +1530,9 @@
 <file path=word/numbering.xml><?xml version="1.0" encoding="utf-8"?>
 <w:numbering xmlns:wpc="http://schemas.microsoft.com/office/word/2010/wordprocessingCanvas" xmlns:mc="http://schemas.openxmlformats.org/markup-compatibility/2006" xmlns:o="urn:schemas-microsoft-com:office:office" xmlns:r="http://schemas.openxmlformats.org/officeDocument/2006/relationships" xmlns:m="http://schemas.openxmlformats.org/officeDocument/2006/math" xmlns:v="urn:schemas-microsoft-com:vml" xmlns:wp14="http://schemas.microsoft.com/office/word/2010/wordprocessingDrawing" xmlns:wp="http://schemas.openxmlformats.org/drawingml/2006/wordprocessingDrawing" xmlns:w10="urn:schemas-microsoft-com:office:word" xmlns:w="http://schemas.openxmlformats.org/wordprocessingml/2006/main" xmlns:w14="http://schemas.microsoft.com/office/word/2010/wordml" xmlns:w15="http://schemas.microsoft.com/office/word/2012/wordml" xmlns:wpg="http://schemas.microsoft.com/office/word/2010/wordprocessingGroup" xmlns:wpi="http://schemas.microsoft.com/office/word/2010/wordprocessingInk" xmlns:wne="http://schemas.microsoft.com/office/word/2006/wordml" xmlns:wps="http://schemas.microsoft.com/office/word/2010/wordprocessingShape" mc:Ignorable="w14 w15 wp14">
   <w:abstractNum w:abstractNumId="0" w15:restartNumberingAfterBreak="0">
-    <w:nsid w:val="12493F13"/>
+    <w:nsid w:val="00F61B04"/>
     <w:multiLevelType w:val="hybridMultilevel"/>
-    <w:tmpl w:val="BEDEC28E"/>
+    <w:tmpl w:val="AE9036DE"/>
     <w:lvl w:ilvl="0" w:tplc="0415000F">
       <w:start w:val="1"/>
       <w:numFmt w:val="decimal"/>
@@ -1483,7 +1618,99 @@
       </w:pPr>
     </w:lvl>
   </w:abstractNum>
+  <w:abstractNum w:abstractNumId="1" w15:restartNumberingAfterBreak="0">
+    <w:nsid w:val="12493F13"/>
+    <w:multiLevelType w:val="hybridMultilevel"/>
+    <w:tmpl w:val="BEDEC28E"/>
+    <w:lvl w:ilvl="0" w:tplc="0415000F">
+      <w:start w:val="1"/>
+      <w:numFmt w:val="decimal"/>
+      <w:lvlText w:val="%1."/>
+      <w:lvlJc w:val="left"/>
+      <w:pPr>
+        <w:ind w:left="720" w:hanging="360"/>
+      </w:pPr>
+      <w:rPr>
+        <w:rFonts w:hint="default"/>
+      </w:rPr>
+    </w:lvl>
+    <w:lvl w:ilvl="1" w:tplc="04150019" w:tentative="1">
+      <w:start w:val="1"/>
+      <w:numFmt w:val="lowerLetter"/>
+      <w:lvlText w:val="%2."/>
+      <w:lvlJc w:val="left"/>
+      <w:pPr>
+        <w:ind w:left="1440" w:hanging="360"/>
+      </w:pPr>
+    </w:lvl>
+    <w:lvl w:ilvl="2" w:tplc="0415001B" w:tentative="1">
+      <w:start w:val="1"/>
+      <w:numFmt w:val="lowerRoman"/>
+      <w:lvlText w:val="%3."/>
+      <w:lvlJc w:val="right"/>
+      <w:pPr>
+        <w:ind w:left="2160" w:hanging="180"/>
+      </w:pPr>
+    </w:lvl>
+    <w:lvl w:ilvl="3" w:tplc="0415000F" w:tentative="1">
+      <w:start w:val="1"/>
+      <w:numFmt w:val="decimal"/>
+      <w:lvlText w:val="%4."/>
+      <w:lvlJc w:val="left"/>
+      <w:pPr>
+        <w:ind w:left="2880" w:hanging="360"/>
+      </w:pPr>
+    </w:lvl>
+    <w:lvl w:ilvl="4" w:tplc="04150019" w:tentative="1">
+      <w:start w:val="1"/>
+      <w:numFmt w:val="lowerLetter"/>
+      <w:lvlText w:val="%5."/>
+      <w:lvlJc w:val="left"/>
+      <w:pPr>
+        <w:ind w:left="3600" w:hanging="360"/>
+      </w:pPr>
+    </w:lvl>
+    <w:lvl w:ilvl="5" w:tplc="0415001B" w:tentative="1">
+      <w:start w:val="1"/>
+      <w:numFmt w:val="lowerRoman"/>
+      <w:lvlText w:val="%6."/>
+      <w:lvlJc w:val="right"/>
+      <w:pPr>
+        <w:ind w:left="4320" w:hanging="180"/>
+      </w:pPr>
+    </w:lvl>
+    <w:lvl w:ilvl="6" w:tplc="0415000F" w:tentative="1">
+      <w:start w:val="1"/>
+      <w:numFmt w:val="decimal"/>
+      <w:lvlText w:val="%7."/>
+      <w:lvlJc w:val="left"/>
+      <w:pPr>
+        <w:ind w:left="5040" w:hanging="360"/>
+      </w:pPr>
+    </w:lvl>
+    <w:lvl w:ilvl="7" w:tplc="04150019" w:tentative="1">
+      <w:start w:val="1"/>
+      <w:numFmt w:val="lowerLetter"/>
+      <w:lvlText w:val="%8."/>
+      <w:lvlJc w:val="left"/>
+      <w:pPr>
+        <w:ind w:left="5760" w:hanging="360"/>
+      </w:pPr>
+    </w:lvl>
+    <w:lvl w:ilvl="8" w:tplc="0415001B" w:tentative="1">
+      <w:start w:val="1"/>
+      <w:numFmt w:val="lowerRoman"/>
+      <w:lvlText w:val="%9."/>
+      <w:lvlJc w:val="right"/>
+      <w:pPr>
+        <w:ind w:left="6480" w:hanging="180"/>
+      </w:pPr>
+    </w:lvl>
+  </w:abstractNum>
   <w:num w:numId="1">
+    <w:abstractNumId w:val="1"/>
+  </w:num>
+  <w:num w:numId="2">
     <w:abstractNumId w:val="0"/>
   </w:num>
 </w:numbering>

</xml_diff>

<commit_message>
lesson 235 - vocab and homework - part 2
</commit_message>
<xml_diff>
--- a/english_via_skype/solutions/doc/lesson_232_Age Z (1) (1)_edit.docx
+++ b/english_via_skype/solutions/doc/lesson_232_Age Z (1) (1)_edit.docx
@@ -729,8 +729,51 @@
         <w:rPr>
           <w:sz w:val="28"/>
           <w:szCs w:val="28"/>
-        </w:rPr>
-      </w:pPr>
+          <w:lang w:val="en-US"/>
+        </w:rPr>
+      </w:pPr>
+      <w:r>
+        <w:rPr>
+          <w:sz w:val="28"/>
+          <w:szCs w:val="28"/>
+          <w:lang w:val="en-US"/>
+        </w:rPr>
+        <w:t>dent, light</w:t>
+      </w:r>
+      <w:bookmarkStart w:id="0" w:name="_GoBack"/>
+      <w:bookmarkEnd w:id="0"/>
+      <w:r>
+        <w:rPr>
+          <w:sz w:val="28"/>
+          <w:szCs w:val="28"/>
+          <w:lang w:val="en-US"/>
+        </w:rPr>
+        <w:t xml:space="preserve">, </w:t>
+      </w:r>
+      <w:r>
+        <w:rPr>
+          <w:sz w:val="28"/>
+          <w:szCs w:val="28"/>
+          <w:lang w:val="en-US"/>
+        </w:rPr>
+        <w:t>trivial</w:t>
+      </w:r>
+      <w:r>
+        <w:rPr>
+          <w:sz w:val="28"/>
+          <w:szCs w:val="28"/>
+          <w:lang w:val="en-US"/>
+        </w:rPr>
+        <w:t xml:space="preserve">, stride, down, </w:t>
+      </w:r>
+      <w:r>
+        <w:rPr>
+          <w:sz w:val="28"/>
+          <w:szCs w:val="28"/>
+          <w:lang w:val="en-US"/>
+        </w:rPr>
+        <w:t>perspective, notwithstanding, articulate</w:t>
+      </w:r>
     </w:p>
     <w:p>
       <w:pPr>
@@ -738,6 +781,7 @@
           <w:b/>
           <w:sz w:val="32"/>
           <w:szCs w:val="32"/>
+          <w:lang w:val="en-US"/>
         </w:rPr>
       </w:pPr>
     </w:p>
@@ -747,6 +791,7 @@
           <w:b/>
           <w:sz w:val="32"/>
           <w:szCs w:val="32"/>
+          <w:lang w:val="en-US"/>
         </w:rPr>
       </w:pPr>
     </w:p>
@@ -812,7 +857,16 @@
           <w:szCs w:val="32"/>
           <w:lang w:val="en-US"/>
         </w:rPr>
-        <w:t>loses</w:t>
+        <w:t>los</w:t>
+      </w:r>
+      <w:r>
+        <w:rPr>
+          <w:b/>
+          <w:sz w:val="32"/>
+          <w:szCs w:val="32"/>
+          <w:lang w:val="en-US"/>
+        </w:rPr>
+        <w:t>s</w:t>
       </w:r>
     </w:p>
     <w:p>
@@ -837,7 +891,39 @@
           <w:szCs w:val="28"/>
           <w:lang w:val="en-US"/>
         </w:rPr>
-        <w:t>n the ……………………………… , hardly …………………………….</w:t>
+        <w:t>n the …</w:t>
+      </w:r>
+      <w:r>
+        <w:rPr>
+          <w:sz w:val="28"/>
+          <w:szCs w:val="28"/>
+          <w:lang w:val="en-US"/>
+        </w:rPr>
+        <w:t>breadline</w:t>
+      </w:r>
+      <w:r>
+        <w:rPr>
+          <w:sz w:val="28"/>
+          <w:szCs w:val="28"/>
+          <w:lang w:val="en-US"/>
+        </w:rPr>
+        <w:t>…………………………… , hardly …</w:t>
+      </w:r>
+      <w:r>
+        <w:rPr>
+          <w:sz w:val="28"/>
+          <w:szCs w:val="28"/>
+          <w:lang w:val="en-US"/>
+        </w:rPr>
+        <w:t>make</w:t>
+      </w:r>
+      <w:r>
+        <w:rPr>
+          <w:sz w:val="28"/>
+          <w:szCs w:val="28"/>
+          <w:lang w:val="en-US"/>
+        </w:rPr>
+        <w:t>………………………….</w:t>
       </w:r>
       <w:r>
         <w:rPr>
@@ -880,24 +966,38 @@
         </w:rPr>
         <w:t>…………………………when you are an adult or elderly to socialize with adolescents</w:t>
       </w:r>
-      <w:bookmarkStart w:id="0" w:name="_GoBack"/>
-      <w:bookmarkEnd w:id="0"/>
-    </w:p>
-    <w:p>
-      <w:pPr>
-        <w:rPr>
-          <w:sz w:val="28"/>
-          <w:szCs w:val="28"/>
-          <w:lang w:val="en-US"/>
-        </w:rPr>
-      </w:pPr>
-      <w:r>
-        <w:rPr>
-          <w:sz w:val="28"/>
-          <w:szCs w:val="28"/>
-          <w:lang w:val="en-US"/>
-        </w:rPr>
-        <w:t>He is in his 60 and yet suffering from memory …………………………He racks his brain trying to recall names of his relatives</w:t>
+    </w:p>
+    <w:p>
+      <w:pPr>
+        <w:rPr>
+          <w:sz w:val="28"/>
+          <w:szCs w:val="28"/>
+          <w:lang w:val="en-US"/>
+        </w:rPr>
+      </w:pPr>
+      <w:r>
+        <w:rPr>
+          <w:sz w:val="28"/>
+          <w:szCs w:val="28"/>
+          <w:lang w:val="en-US"/>
+        </w:rPr>
+        <w:t>He is in his 60 and yet suffering from memory …</w:t>
+      </w:r>
+      <w:r>
+        <w:rPr>
+          <w:sz w:val="28"/>
+          <w:szCs w:val="28"/>
+          <w:lang w:val="en-US"/>
+        </w:rPr>
+        <w:t>losses</w:t>
+      </w:r>
+      <w:r>
+        <w:rPr>
+          <w:sz w:val="28"/>
+          <w:szCs w:val="28"/>
+          <w:lang w:val="en-US"/>
+        </w:rPr>
+        <w:t>………………………He racks his brain trying to recall names of his relatives</w:t>
       </w:r>
     </w:p>
     <w:p>
@@ -922,24 +1022,56 @@
           <w:szCs w:val="28"/>
           <w:lang w:val="en-US"/>
         </w:rPr>
-        <w:t>love ready to fulfill every …………………………………..</w:t>
-      </w:r>
-    </w:p>
-    <w:p>
-      <w:pPr>
-        <w:rPr>
-          <w:sz w:val="28"/>
-          <w:szCs w:val="28"/>
-          <w:lang w:val="en-US"/>
-        </w:rPr>
-      </w:pPr>
-      <w:r>
-        <w:rPr>
-          <w:sz w:val="28"/>
-          <w:szCs w:val="28"/>
-          <w:lang w:val="en-US"/>
-        </w:rPr>
-        <w:t>……………………………………….</w:t>
+        <w:t>love ready to fulfill every ………</w:t>
+      </w:r>
+      <w:r>
+        <w:rPr>
+          <w:sz w:val="28"/>
+          <w:szCs w:val="28"/>
+          <w:lang w:val="en-US"/>
+        </w:rPr>
+        <w:t>loss</w:t>
+      </w:r>
+      <w:r>
+        <w:rPr>
+          <w:sz w:val="28"/>
+          <w:szCs w:val="28"/>
+          <w:lang w:val="en-US"/>
+        </w:rPr>
+        <w:t>…………………………..</w:t>
+      </w:r>
+    </w:p>
+    <w:p>
+      <w:pPr>
+        <w:rPr>
+          <w:sz w:val="28"/>
+          <w:szCs w:val="28"/>
+          <w:lang w:val="en-US"/>
+        </w:rPr>
+      </w:pPr>
+      <w:r>
+        <w:rPr>
+          <w:sz w:val="28"/>
+          <w:szCs w:val="28"/>
+          <w:lang w:val="en-US"/>
+        </w:rPr>
+        <w:t>…</w:t>
+      </w:r>
+      <w:r>
+        <w:rPr>
+          <w:sz w:val="28"/>
+          <w:szCs w:val="28"/>
+          <w:lang w:val="en-US"/>
+        </w:rPr>
+        <w:t>Longevity</w:t>
+      </w:r>
+      <w:r>
+        <w:rPr>
+          <w:sz w:val="28"/>
+          <w:szCs w:val="28"/>
+          <w:lang w:val="en-US"/>
+        </w:rPr>
+        <w:t>…………………………………….</w:t>
       </w:r>
       <w:r>
         <w:rPr>
@@ -949,16 +1081,14 @@
         </w:rPr>
         <w:t xml:space="preserve"> of Polish people </w:t>
       </w:r>
-      <w:proofErr w:type="spellStart"/>
-      <w:r>
-        <w:rPr>
-          <w:sz w:val="28"/>
-          <w:szCs w:val="28"/>
-          <w:lang w:val="en-US"/>
-        </w:rPr>
-        <w:t>oscilates</w:t>
-      </w:r>
-      <w:proofErr w:type="spellEnd"/>
+      <w:r>
+        <w:rPr>
+          <w:sz w:val="28"/>
+          <w:szCs w:val="28"/>
+          <w:lang w:val="en-US"/>
+        </w:rPr>
+        <w:t>oscillates</w:t>
+      </w:r>
       <w:r>
         <w:rPr>
           <w:sz w:val="28"/>
@@ -990,7 +1120,23 @@
           <w:szCs w:val="28"/>
           <w:lang w:val="en-US"/>
         </w:rPr>
-        <w:t>h him you need to make ………………………………..</w:t>
+        <w:t>h him you need to make …</w:t>
+      </w:r>
+      <w:r>
+        <w:rPr>
+          <w:sz w:val="28"/>
+          <w:szCs w:val="28"/>
+          <w:lang w:val="en-US"/>
+        </w:rPr>
+        <w:t>amends</w:t>
+      </w:r>
+      <w:r>
+        <w:rPr>
+          <w:sz w:val="28"/>
+          <w:szCs w:val="28"/>
+          <w:lang w:val="en-US"/>
+        </w:rPr>
+        <w:t>……………………………..</w:t>
       </w:r>
       <w:r>
         <w:rPr>
@@ -1039,49 +1185,129 @@
           <w:szCs w:val="28"/>
           <w:lang w:val="en-US"/>
         </w:rPr>
-        <w:t>ple are not so much in the ……………………………..</w:t>
-      </w:r>
-      <w:r>
-        <w:rPr>
-          <w:sz w:val="28"/>
-          <w:szCs w:val="28"/>
-          <w:lang w:val="en-US"/>
-        </w:rPr>
-        <w:t>right now they don’t keep abreast with changing technology. They are a bit …………………………It is hard for them to get the ………………………..of modern devices</w:t>
-      </w:r>
-    </w:p>
-    <w:p>
-      <w:pPr>
-        <w:rPr>
-          <w:sz w:val="28"/>
-          <w:szCs w:val="28"/>
-          <w:lang w:val="en-US"/>
-        </w:rPr>
-      </w:pPr>
-      <w:r>
-        <w:rPr>
-          <w:sz w:val="28"/>
-          <w:szCs w:val="28"/>
-          <w:lang w:val="en-US"/>
-        </w:rPr>
-        <w:t>Even though he is 80 still leads quite …………………………………life</w:t>
-      </w:r>
-    </w:p>
-    <w:p>
-      <w:pPr>
-        <w:rPr>
-          <w:sz w:val="28"/>
-          <w:szCs w:val="28"/>
-          <w:lang w:val="en-US"/>
-        </w:rPr>
-      </w:pPr>
-      <w:r>
-        <w:rPr>
-          <w:sz w:val="28"/>
-          <w:szCs w:val="28"/>
-          <w:lang w:val="en-US"/>
-        </w:rPr>
-        <w:t>Elderly have pretty ………………………………………</w:t>
+        <w:t>ple are not so much in the …</w:t>
+      </w:r>
+      <w:r>
+        <w:rPr>
+          <w:sz w:val="28"/>
+          <w:szCs w:val="28"/>
+          <w:lang w:val="en-US"/>
+        </w:rPr>
+        <w:t>loop</w:t>
+      </w:r>
+      <w:r>
+        <w:rPr>
+          <w:sz w:val="28"/>
+          <w:szCs w:val="28"/>
+          <w:lang w:val="en-US"/>
+        </w:rPr>
+        <w:t>…………………………..</w:t>
+      </w:r>
+      <w:r>
+        <w:rPr>
+          <w:sz w:val="28"/>
+          <w:szCs w:val="28"/>
+          <w:lang w:val="en-US"/>
+        </w:rPr>
+        <w:t>right now they don’t keep abreast with changing technology. They are a bit …</w:t>
+      </w:r>
+      <w:r>
+        <w:rPr>
+          <w:sz w:val="28"/>
+          <w:szCs w:val="28"/>
+          <w:lang w:val="en-US"/>
+        </w:rPr>
+        <w:t>behind</w:t>
+      </w:r>
+      <w:r>
+        <w:rPr>
+          <w:sz w:val="28"/>
+          <w:szCs w:val="28"/>
+          <w:lang w:val="en-US"/>
+        </w:rPr>
+        <w:t>………………………It is hard for them to get the ……</w:t>
+      </w:r>
+      <w:r>
+        <w:rPr>
+          <w:sz w:val="28"/>
+          <w:szCs w:val="28"/>
+          <w:lang w:val="en-US"/>
+        </w:rPr>
+        <w:t>hang</w:t>
+      </w:r>
+      <w:r>
+        <w:rPr>
+          <w:sz w:val="28"/>
+          <w:szCs w:val="28"/>
+          <w:lang w:val="en-US"/>
+        </w:rPr>
+        <w:t>…………………..of modern devices</w:t>
+      </w:r>
+    </w:p>
+    <w:p>
+      <w:pPr>
+        <w:rPr>
+          <w:sz w:val="28"/>
+          <w:szCs w:val="28"/>
+          <w:lang w:val="en-US"/>
+        </w:rPr>
+      </w:pPr>
+      <w:r>
+        <w:rPr>
+          <w:sz w:val="28"/>
+          <w:szCs w:val="28"/>
+          <w:lang w:val="en-US"/>
+        </w:rPr>
+        <w:t>Even though he is 80 still leads quite …</w:t>
+      </w:r>
+      <w:r>
+        <w:rPr>
+          <w:sz w:val="28"/>
+          <w:szCs w:val="28"/>
+          <w:lang w:val="en-US"/>
+        </w:rPr>
+        <w:t>purposeful</w:t>
+      </w:r>
+      <w:r>
+        <w:rPr>
+          <w:sz w:val="28"/>
+          <w:szCs w:val="28"/>
+          <w:lang w:val="en-US"/>
+        </w:rPr>
+        <w:t>………………………………life</w:t>
+      </w:r>
+    </w:p>
+    <w:p>
+      <w:pPr>
+        <w:rPr>
+          <w:sz w:val="28"/>
+          <w:szCs w:val="28"/>
+          <w:lang w:val="en-US"/>
+        </w:rPr>
+      </w:pPr>
+      <w:r>
+        <w:rPr>
+          <w:sz w:val="28"/>
+          <w:szCs w:val="28"/>
+          <w:lang w:val="en-US"/>
+        </w:rPr>
+        <w:t>Elderly have pretty …</w:t>
+      </w:r>
+      <w:r>
+        <w:rPr>
+          <w:sz w:val="28"/>
+          <w:szCs w:val="28"/>
+          <w:lang w:val="en-US"/>
+        </w:rPr>
+        <w:t>dim</w:t>
+      </w:r>
+      <w:r>
+        <w:rPr>
+          <w:sz w:val="28"/>
+          <w:szCs w:val="28"/>
+          <w:lang w:val="en-US"/>
+        </w:rPr>
+        <w:t>……………………………………</w:t>
       </w:r>
       <w:r>
         <w:rPr>
@@ -1097,25 +1323,23 @@
           <w:szCs w:val="28"/>
           <w:lang w:val="en-US"/>
         </w:rPr>
-        <w:t xml:space="preserve">of how life looks like among </w:t>
-      </w:r>
-      <w:proofErr w:type="spellStart"/>
-      <w:r>
-        <w:rPr>
-          <w:sz w:val="28"/>
-          <w:szCs w:val="28"/>
-          <w:lang w:val="en-US"/>
-        </w:rPr>
-        <w:t>teenaers</w:t>
-      </w:r>
-      <w:proofErr w:type="spellEnd"/>
-      <w:r>
-        <w:rPr>
-          <w:sz w:val="28"/>
-          <w:szCs w:val="28"/>
-          <w:lang w:val="en-US"/>
-        </w:rPr>
-        <w:t xml:space="preserve"> right now</w:t>
+        <w:t>of how life looks like among teena</w:t>
+      </w:r>
+      <w:r>
+        <w:rPr>
+          <w:sz w:val="28"/>
+          <w:szCs w:val="28"/>
+          <w:lang w:val="en-US"/>
+        </w:rPr>
+        <w:t>g</w:t>
+      </w:r>
+      <w:r>
+        <w:rPr>
+          <w:sz w:val="28"/>
+          <w:szCs w:val="28"/>
+          <w:lang w:val="en-US"/>
+        </w:rPr>
+        <w:t>ers right now</w:t>
       </w:r>
     </w:p>
     <w:p>
@@ -1196,163 +1420,51 @@
         <w:rPr>
           <w:sz w:val="36"/>
           <w:szCs w:val="36"/>
-        </w:rPr>
-      </w:pPr>
-      <w:proofErr w:type="spellStart"/>
-      <w:r>
-        <w:rPr>
-          <w:sz w:val="36"/>
-          <w:szCs w:val="36"/>
+          <w:lang w:val="en-US"/>
+        </w:rPr>
+      </w:pPr>
+      <w:r>
+        <w:rPr>
+          <w:sz w:val="36"/>
+          <w:szCs w:val="36"/>
+          <w:lang w:val="en-US"/>
         </w:rPr>
         <w:lastRenderedPageBreak/>
         <w:t>Pattern</w:t>
       </w:r>
-      <w:proofErr w:type="spellEnd"/>
-      <w:r>
-        <w:rPr>
-          <w:sz w:val="36"/>
-          <w:szCs w:val="36"/>
-        </w:rPr>
-        <w:t xml:space="preserve"> , </w:t>
-      </w:r>
-      <w:proofErr w:type="spellStart"/>
-      <w:r>
-        <w:rPr>
-          <w:sz w:val="36"/>
-          <w:szCs w:val="36"/>
-        </w:rPr>
-        <w:t>crisis</w:t>
-      </w:r>
-      <w:proofErr w:type="spellEnd"/>
-      <w:r>
-        <w:rPr>
-          <w:sz w:val="36"/>
-          <w:szCs w:val="36"/>
-        </w:rPr>
-        <w:t xml:space="preserve">, </w:t>
-      </w:r>
-      <w:proofErr w:type="spellStart"/>
-      <w:r>
-        <w:rPr>
-          <w:sz w:val="36"/>
-          <w:szCs w:val="36"/>
-        </w:rPr>
-        <w:t>granted</w:t>
-      </w:r>
-      <w:proofErr w:type="spellEnd"/>
-      <w:r>
-        <w:rPr>
-          <w:sz w:val="36"/>
-          <w:szCs w:val="36"/>
-        </w:rPr>
-        <w:t xml:space="preserve">, </w:t>
-      </w:r>
-      <w:proofErr w:type="spellStart"/>
-      <w:r>
-        <w:rPr>
-          <w:sz w:val="36"/>
-          <w:szCs w:val="36"/>
-        </w:rPr>
-        <w:t>wishes</w:t>
-      </w:r>
-      <w:proofErr w:type="spellEnd"/>
-      <w:r>
-        <w:rPr>
-          <w:sz w:val="36"/>
-          <w:szCs w:val="36"/>
-        </w:rPr>
-        <w:t xml:space="preserve">, </w:t>
-      </w:r>
-      <w:proofErr w:type="spellStart"/>
-      <w:r>
-        <w:rPr>
-          <w:sz w:val="36"/>
-          <w:szCs w:val="36"/>
-        </w:rPr>
-        <w:t>phase</w:t>
-      </w:r>
-      <w:proofErr w:type="spellEnd"/>
-    </w:p>
-    <w:p>
-      <w:pPr>
-        <w:rPr>
-          <w:sz w:val="36"/>
-          <w:szCs w:val="36"/>
-        </w:rPr>
-      </w:pPr>
-      <w:proofErr w:type="spellStart"/>
-      <w:r>
-        <w:rPr>
-          <w:sz w:val="36"/>
-          <w:szCs w:val="36"/>
-        </w:rPr>
-        <w:t>Pattern</w:t>
-      </w:r>
-      <w:proofErr w:type="spellEnd"/>
-      <w:r>
-        <w:rPr>
-          <w:sz w:val="36"/>
-          <w:szCs w:val="36"/>
-        </w:rPr>
-        <w:t xml:space="preserve">, </w:t>
-      </w:r>
-      <w:proofErr w:type="spellStart"/>
-      <w:r>
-        <w:rPr>
-          <w:sz w:val="36"/>
-          <w:szCs w:val="36"/>
-        </w:rPr>
-        <w:t>granted</w:t>
-      </w:r>
-      <w:proofErr w:type="spellEnd"/>
-      <w:r>
-        <w:rPr>
-          <w:sz w:val="36"/>
-          <w:szCs w:val="36"/>
-        </w:rPr>
-        <w:t xml:space="preserve">, </w:t>
-      </w:r>
-      <w:proofErr w:type="spellStart"/>
-      <w:r>
-        <w:rPr>
-          <w:sz w:val="36"/>
-          <w:szCs w:val="36"/>
-        </w:rPr>
-        <w:t>crisis</w:t>
-      </w:r>
-      <w:proofErr w:type="spellEnd"/>
-      <w:r>
-        <w:rPr>
-          <w:sz w:val="36"/>
-          <w:szCs w:val="36"/>
-        </w:rPr>
-        <w:t xml:space="preserve">, </w:t>
-      </w:r>
-      <w:proofErr w:type="spellStart"/>
-      <w:r>
-        <w:rPr>
-          <w:sz w:val="36"/>
-          <w:szCs w:val="36"/>
-        </w:rPr>
-        <w:t>phase</w:t>
-      </w:r>
-      <w:proofErr w:type="spellEnd"/>
-      <w:r>
-        <w:rPr>
-          <w:sz w:val="36"/>
-          <w:szCs w:val="36"/>
-        </w:rPr>
-        <w:t xml:space="preserve">, </w:t>
-      </w:r>
-      <w:proofErr w:type="spellStart"/>
-      <w:r>
-        <w:rPr>
-          <w:sz w:val="36"/>
-          <w:szCs w:val="36"/>
-        </w:rPr>
-        <w:t>wishes</w:t>
-      </w:r>
-      <w:proofErr w:type="spellEnd"/>
+      <w:r>
+        <w:rPr>
+          <w:sz w:val="36"/>
+          <w:szCs w:val="36"/>
+          <w:lang w:val="en-US"/>
+        </w:rPr>
+        <w:t xml:space="preserve"> , crisis, granted, wishes, phase</w:t>
+      </w:r>
+    </w:p>
+    <w:p>
+      <w:pPr>
+        <w:rPr>
+          <w:sz w:val="36"/>
+          <w:szCs w:val="36"/>
+          <w:lang w:val="en-US"/>
+        </w:rPr>
+      </w:pPr>
+      <w:r>
+        <w:rPr>
+          <w:sz w:val="36"/>
+          <w:szCs w:val="36"/>
+          <w:lang w:val="en-US"/>
+        </w:rPr>
+        <w:t xml:space="preserve">Pattern, granted, </w:t>
+      </w:r>
+      <w:r>
+        <w:rPr>
+          <w:sz w:val="36"/>
+          <w:szCs w:val="36"/>
+          <w:lang w:val="en-US"/>
+        </w:rPr>
+        <w:t>crisis, phase, wishes</w:t>
+      </w:r>
     </w:p>
     <w:p>
       <w:pPr>

</xml_diff>

<commit_message>
lesson 236 - monday
</commit_message>
<xml_diff>
--- a/english_via_skype/solutions/doc/lesson_232_Age Z (1) (1)_edit.docx
+++ b/english_via_skype/solutions/doc/lesson_232_Age Z (1) (1)_edit.docx
@@ -96,6 +96,42 @@
     </w:p>
     <w:p>
       <w:pPr>
+        <w:pStyle w:val="Akapitzlist"/>
+        <w:numPr>
+          <w:ilvl w:val="0"/>
+          <w:numId w:val="1"/>
+        </w:numPr>
+      </w:pPr>
+      <w:r>
+        <w:t>D</w:t>
+      </w:r>
+    </w:p>
+    <w:p>
+      <w:pPr>
+        <w:pStyle w:val="Akapitzlist"/>
+        <w:numPr>
+          <w:ilvl w:val="0"/>
+          <w:numId w:val="1"/>
+        </w:numPr>
+      </w:pPr>
+      <w:r>
+        <w:t>C</w:t>
+      </w:r>
+    </w:p>
+    <w:p>
+      <w:pPr>
+        <w:pStyle w:val="Akapitzlist"/>
+        <w:numPr>
+          <w:ilvl w:val="0"/>
+          <w:numId w:val="1"/>
+        </w:numPr>
+      </w:pPr>
+      <w:r>
+        <w:t>A</w:t>
+      </w:r>
+    </w:p>
+    <w:p>
+      <w:pPr>
         <w:rPr>
           <w:sz w:val="36"/>
           <w:szCs w:val="36"/>
@@ -144,21 +180,12 @@
                 <w:szCs w:val="36"/>
               </w:rPr>
             </w:pPr>
-            <w:proofErr w:type="spellStart"/>
             <w:r>
               <w:rPr>
                 <w:sz w:val="36"/>
                 <w:szCs w:val="36"/>
               </w:rPr>
-              <w:t>toddlers</w:t>
-            </w:r>
-            <w:proofErr w:type="spellEnd"/>
-            <w:r>
-              <w:rPr>
-                <w:sz w:val="36"/>
-                <w:szCs w:val="36"/>
-              </w:rPr>
-              <w:t xml:space="preserve"> </w:t>
+              <w:t xml:space="preserve">toddlers </w:t>
             </w:r>
           </w:p>
         </w:tc>
@@ -173,7 +200,6 @@
                 <w:szCs w:val="36"/>
               </w:rPr>
             </w:pPr>
-            <w:proofErr w:type="spellStart"/>
             <w:r>
               <w:rPr>
                 <w:sz w:val="36"/>
@@ -181,7 +207,6 @@
               </w:rPr>
               <w:t>teenagers</w:t>
             </w:r>
-            <w:proofErr w:type="spellEnd"/>
           </w:p>
         </w:tc>
         <w:tc>
@@ -195,7 +220,6 @@
                 <w:szCs w:val="36"/>
               </w:rPr>
             </w:pPr>
-            <w:proofErr w:type="spellStart"/>
             <w:r>
               <w:rPr>
                 <w:sz w:val="36"/>
@@ -203,7 +227,6 @@
               </w:rPr>
               <w:t>adults</w:t>
             </w:r>
-            <w:proofErr w:type="spellEnd"/>
           </w:p>
         </w:tc>
         <w:tc>
@@ -217,7 +240,6 @@
                 <w:szCs w:val="36"/>
               </w:rPr>
             </w:pPr>
-            <w:proofErr w:type="spellStart"/>
             <w:r>
               <w:rPr>
                 <w:sz w:val="36"/>
@@ -225,7 +247,6 @@
               </w:rPr>
               <w:t>elderly</w:t>
             </w:r>
-            <w:proofErr w:type="spellEnd"/>
           </w:p>
         </w:tc>
       </w:tr>
@@ -261,7 +282,23 @@
           <w:szCs w:val="36"/>
           <w:lang w:val="en-US"/>
         </w:rPr>
-        <w:t xml:space="preserve">allible memory , confined to bed , , laid-back , </w:t>
+        <w:t>alli</w:t>
+      </w:r>
+      <w:r>
+        <w:rPr>
+          <w:sz w:val="36"/>
+          <w:szCs w:val="36"/>
+          <w:lang w:val="en-US"/>
+        </w:rPr>
+        <w:t>ble memory , confined to bed ,</w:t>
+      </w:r>
+      <w:r>
+        <w:rPr>
+          <w:sz w:val="36"/>
+          <w:szCs w:val="36"/>
+          <w:lang w:val="en-US"/>
+        </w:rPr>
+        <w:t xml:space="preserve"> laid-back , </w:t>
       </w:r>
       <w:r>
         <w:rPr>
@@ -473,7 +510,7 @@
           <w:szCs w:val="28"/>
           <w:lang w:val="en-US"/>
         </w:rPr>
-        <w:t>misses</w:t>
+        <w:t>desists from</w:t>
       </w:r>
       <w:r>
         <w:rPr>
@@ -514,7 +551,25 @@
           <w:szCs w:val="28"/>
           <w:lang w:val="en-US"/>
         </w:rPr>
-        <w:t xml:space="preserve"> I can ………………………………………..</w:t>
+        <w:t xml:space="preserve"> I can …</w:t>
+      </w:r>
+      <w:r>
+        <w:rPr>
+          <w:sz w:val="28"/>
+          <w:szCs w:val="28"/>
+          <w:lang w:val="en-US"/>
+        </w:rPr>
+        <w:t>vouch for</w:t>
+      </w:r>
+      <w:bookmarkStart w:id="0" w:name="_GoBack"/>
+      <w:bookmarkEnd w:id="0"/>
+      <w:r>
+        <w:rPr>
+          <w:sz w:val="28"/>
+          <w:szCs w:val="28"/>
+          <w:lang w:val="en-US"/>
+        </w:rPr>
+        <w:t>……………………………………..</w:t>
       </w:r>
       <w:r>
         <w:rPr>
@@ -740,8 +795,6 @@
         </w:rPr>
         <w:t>dent, light</w:t>
       </w:r>
-      <w:bookmarkStart w:id="0" w:name="_GoBack"/>
-      <w:bookmarkEnd w:id="0"/>
       <w:r>
         <w:rPr>
           <w:sz w:val="28"/>
@@ -1365,6 +1418,7 @@
           <w:szCs w:val="36"/>
           <w:lang w:eastAsia="pl-PL"/>
         </w:rPr>
+        <w:lastRenderedPageBreak/>
         <w:drawing>
           <wp:inline distT="0" distB="0" distL="0" distR="0">
             <wp:extent cx="6638925" cy="2876550"/>
@@ -1429,7 +1483,6 @@
           <w:szCs w:val="36"/>
           <w:lang w:val="en-US"/>
         </w:rPr>
-        <w:lastRenderedPageBreak/>
         <w:t>Pattern</w:t>
       </w:r>
       <w:r>

</xml_diff>

<commit_message>
lesson 237 - tuesday
</commit_message>
<xml_diff>
--- a/english_via_skype/solutions/doc/lesson_232_Age Z (1) (1)_edit.docx
+++ b/english_via_skype/solutions/doc/lesson_232_Age Z (1) (1)_edit.docx
@@ -561,6 +561,162 @@
         </w:rPr>
         <w:t>vouch for</w:t>
       </w:r>
+      <w:r>
+        <w:rPr>
+          <w:sz w:val="28"/>
+          <w:szCs w:val="28"/>
+          <w:lang w:val="en-US"/>
+        </w:rPr>
+        <w:t>……………………………………..</w:t>
+      </w:r>
+      <w:r>
+        <w:rPr>
+          <w:sz w:val="28"/>
+          <w:szCs w:val="28"/>
+          <w:lang w:val="en-US"/>
+        </w:rPr>
+        <w:t>him he is such a humble and thoughtful person</w:t>
+      </w:r>
+    </w:p>
+    <w:p>
+      <w:pPr>
+        <w:rPr>
+          <w:sz w:val="28"/>
+          <w:szCs w:val="28"/>
+          <w:lang w:val="en-US"/>
+        </w:rPr>
+      </w:pPr>
+      <w:r>
+        <w:rPr>
+          <w:sz w:val="28"/>
+          <w:szCs w:val="28"/>
+          <w:lang w:val="en-US"/>
+        </w:rPr>
+        <w:t>Teenagers do most of the things with a bad …</w:t>
+      </w:r>
+      <w:r>
+        <w:rPr>
+          <w:sz w:val="28"/>
+          <w:szCs w:val="28"/>
+          <w:lang w:val="en-US"/>
+        </w:rPr>
+        <w:t>manner</w:t>
+      </w:r>
+      <w:r>
+        <w:rPr>
+          <w:sz w:val="28"/>
+          <w:szCs w:val="28"/>
+          <w:lang w:val="en-US"/>
+        </w:rPr>
+        <w:t>…………………………..</w:t>
+      </w:r>
+    </w:p>
+    <w:p>
+      <w:pPr>
+        <w:rPr>
+          <w:sz w:val="28"/>
+          <w:szCs w:val="28"/>
+          <w:lang w:val="en-US"/>
+        </w:rPr>
+      </w:pPr>
+      <w:r>
+        <w:rPr>
+          <w:sz w:val="28"/>
+          <w:szCs w:val="28"/>
+          <w:lang w:val="en-US"/>
+        </w:rPr>
+        <w:t xml:space="preserve">A lot of youth </w:t>
+      </w:r>
+      <w:r>
+        <w:rPr>
+          <w:sz w:val="28"/>
+          <w:szCs w:val="28"/>
+          <w:lang w:val="en-US"/>
+        </w:rPr>
+        <w:t>lose themselves in the …</w:t>
+      </w:r>
+      <w:r>
+        <w:rPr>
+          <w:sz w:val="28"/>
+          <w:szCs w:val="28"/>
+          <w:lang w:val="en-US"/>
+        </w:rPr>
+        <w:t>pursuit</w:t>
+      </w:r>
+      <w:r>
+        <w:rPr>
+          <w:sz w:val="28"/>
+          <w:szCs w:val="28"/>
+          <w:lang w:val="en-US"/>
+        </w:rPr>
+        <w:t>…………………………..</w:t>
+      </w:r>
+      <w:r>
+        <w:rPr>
+          <w:sz w:val="28"/>
+          <w:szCs w:val="28"/>
+          <w:lang w:val="en-US"/>
+        </w:rPr>
+        <w:t xml:space="preserve"> of prosperity and wealth</w:t>
+      </w:r>
+    </w:p>
+    <w:p>
+      <w:pPr>
+        <w:rPr>
+          <w:sz w:val="28"/>
+          <w:szCs w:val="28"/>
+          <w:lang w:val="en-US"/>
+        </w:rPr>
+      </w:pPr>
+      <w:r>
+        <w:rPr>
+          <w:sz w:val="28"/>
+          <w:szCs w:val="28"/>
+          <w:lang w:val="en-US"/>
+        </w:rPr>
+        <w:t>Young people are light – hearted and airy . They …</w:t>
+      </w:r>
+      <w:r>
+        <w:rPr>
+          <w:sz w:val="28"/>
+          <w:szCs w:val="28"/>
+          <w:lang w:val="en-US"/>
+        </w:rPr>
+        <w:t>fool</w:t>
+      </w:r>
+      <w:r>
+        <w:rPr>
+          <w:sz w:val="28"/>
+          <w:szCs w:val="28"/>
+          <w:lang w:val="en-US"/>
+        </w:rPr>
+        <w:t>…………………themselves that they will live forever</w:t>
+      </w:r>
+    </w:p>
+    <w:p>
+      <w:pPr>
+        <w:rPr>
+          <w:sz w:val="28"/>
+          <w:szCs w:val="28"/>
+          <w:lang w:val="en-US"/>
+        </w:rPr>
+      </w:pPr>
+      <w:r>
+        <w:rPr>
+          <w:sz w:val="28"/>
+          <w:szCs w:val="28"/>
+          <w:lang w:val="en-US"/>
+        </w:rPr>
+        <w:t>When you are young you need to go extra mile not to  …</w:t>
+      </w:r>
+      <w:r>
+        <w:rPr>
+          <w:sz w:val="28"/>
+          <w:szCs w:val="28"/>
+          <w:lang w:val="en-US"/>
+        </w:rPr>
+        <w:t>miss</w:t>
+      </w:r>
       <w:bookmarkStart w:id="0" w:name="_GoBack"/>
       <w:bookmarkEnd w:id="0"/>
       <w:r>
@@ -569,115 +725,7 @@
           <w:szCs w:val="28"/>
           <w:lang w:val="en-US"/>
         </w:rPr>
-        <w:t>……………………………………..</w:t>
-      </w:r>
-      <w:r>
-        <w:rPr>
-          <w:sz w:val="28"/>
-          <w:szCs w:val="28"/>
-          <w:lang w:val="en-US"/>
-        </w:rPr>
-        <w:t>him he is such a humble and thoughtful person</w:t>
-      </w:r>
-    </w:p>
-    <w:p>
-      <w:pPr>
-        <w:rPr>
-          <w:sz w:val="28"/>
-          <w:szCs w:val="28"/>
-          <w:lang w:val="en-US"/>
-        </w:rPr>
-      </w:pPr>
-      <w:r>
-        <w:rPr>
-          <w:sz w:val="28"/>
-          <w:szCs w:val="28"/>
-          <w:lang w:val="en-US"/>
-        </w:rPr>
-        <w:t>Teenagers do most of the things with a bad ……………………………..</w:t>
-      </w:r>
-    </w:p>
-    <w:p>
-      <w:pPr>
-        <w:rPr>
-          <w:sz w:val="28"/>
-          <w:szCs w:val="28"/>
-          <w:lang w:val="en-US"/>
-        </w:rPr>
-      </w:pPr>
-      <w:r>
-        <w:rPr>
-          <w:sz w:val="28"/>
-          <w:szCs w:val="28"/>
-          <w:lang w:val="en-US"/>
-        </w:rPr>
-        <w:t xml:space="preserve">A lot of youth </w:t>
-      </w:r>
-      <w:r>
-        <w:rPr>
-          <w:sz w:val="28"/>
-          <w:szCs w:val="28"/>
-          <w:lang w:val="en-US"/>
-        </w:rPr>
-        <w:t>lose themselves in the …</w:t>
-      </w:r>
-      <w:r>
-        <w:rPr>
-          <w:sz w:val="28"/>
-          <w:szCs w:val="28"/>
-          <w:lang w:val="en-US"/>
-        </w:rPr>
-        <w:t>pursuit</w:t>
-      </w:r>
-      <w:r>
-        <w:rPr>
-          <w:sz w:val="28"/>
-          <w:szCs w:val="28"/>
-          <w:lang w:val="en-US"/>
-        </w:rPr>
-        <w:t>…………………………..</w:t>
-      </w:r>
-      <w:r>
-        <w:rPr>
-          <w:sz w:val="28"/>
-          <w:szCs w:val="28"/>
-          <w:lang w:val="en-US"/>
-        </w:rPr>
-        <w:t xml:space="preserve"> of prosperity and wealth</w:t>
-      </w:r>
-    </w:p>
-    <w:p>
-      <w:pPr>
-        <w:rPr>
-          <w:sz w:val="28"/>
-          <w:szCs w:val="28"/>
-          <w:lang w:val="en-US"/>
-        </w:rPr>
-      </w:pPr>
-      <w:r>
-        <w:rPr>
-          <w:sz w:val="28"/>
-          <w:szCs w:val="28"/>
-          <w:lang w:val="en-US"/>
-        </w:rPr>
-        <w:t>Young people are light – hearted and airy . They ……………………themselves that they will live forever</w:t>
-      </w:r>
-    </w:p>
-    <w:p>
-      <w:pPr>
-        <w:rPr>
-          <w:sz w:val="28"/>
-          <w:szCs w:val="28"/>
-          <w:lang w:val="en-US"/>
-        </w:rPr>
-      </w:pPr>
-      <w:r>
-        <w:rPr>
-          <w:sz w:val="28"/>
-          <w:szCs w:val="28"/>
-          <w:lang w:val="en-US"/>
-        </w:rPr>
-        <w:t xml:space="preserve">When you are young you need to go extra mile not to  ………………………..on opportunity/  </w:t>
+        <w:t xml:space="preserve">……………………..on opportunity/  </w:t>
       </w:r>
     </w:p>
     <w:p>
@@ -1508,7 +1556,15 @@
           <w:szCs w:val="36"/>
           <w:lang w:val="en-US"/>
         </w:rPr>
-        <w:t xml:space="preserve">Pattern, granted, </w:t>
+        <w:t>p</w:t>
+      </w:r>
+      <w:r>
+        <w:rPr>
+          <w:sz w:val="36"/>
+          <w:szCs w:val="36"/>
+          <w:lang w:val="en-US"/>
+        </w:rPr>
+        <w:t xml:space="preserve">attern, granted, </w:t>
       </w:r>
       <w:r>
         <w:rPr>

</xml_diff>

<commit_message>
lesson 238 - monday
</commit_message>
<xml_diff>
--- a/english_via_skype/solutions/doc/lesson_232_Age Z (1) (1)_edit.docx
+++ b/english_via_skype/solutions/doc/lesson_232_Age Z (1) (1)_edit.docx
@@ -180,12 +180,21 @@
                 <w:szCs w:val="36"/>
               </w:rPr>
             </w:pPr>
+            <w:proofErr w:type="spellStart"/>
             <w:r>
               <w:rPr>
                 <w:sz w:val="36"/>
                 <w:szCs w:val="36"/>
               </w:rPr>
-              <w:t xml:space="preserve">toddlers </w:t>
+              <w:t>toddlers</w:t>
+            </w:r>
+            <w:proofErr w:type="spellEnd"/>
+            <w:r>
+              <w:rPr>
+                <w:sz w:val="36"/>
+                <w:szCs w:val="36"/>
+              </w:rPr>
+              <w:t xml:space="preserve"> </w:t>
             </w:r>
           </w:p>
         </w:tc>
@@ -200,6 +209,7 @@
                 <w:szCs w:val="36"/>
               </w:rPr>
             </w:pPr>
+            <w:proofErr w:type="spellStart"/>
             <w:r>
               <w:rPr>
                 <w:sz w:val="36"/>
@@ -207,6 +217,7 @@
               </w:rPr>
               <w:t>teenagers</w:t>
             </w:r>
+            <w:proofErr w:type="spellEnd"/>
           </w:p>
         </w:tc>
         <w:tc>
@@ -220,6 +231,7 @@
                 <w:szCs w:val="36"/>
               </w:rPr>
             </w:pPr>
+            <w:proofErr w:type="spellStart"/>
             <w:r>
               <w:rPr>
                 <w:sz w:val="36"/>
@@ -227,6 +239,7 @@
               </w:rPr>
               <w:t>adults</w:t>
             </w:r>
+            <w:proofErr w:type="spellEnd"/>
           </w:p>
         </w:tc>
         <w:tc>
@@ -240,6 +253,7 @@
                 <w:szCs w:val="36"/>
               </w:rPr>
             </w:pPr>
+            <w:proofErr w:type="spellStart"/>
             <w:r>
               <w:rPr>
                 <w:sz w:val="36"/>
@@ -247,6 +261,7 @@
               </w:rPr>
               <w:t>elderly</w:t>
             </w:r>
+            <w:proofErr w:type="spellEnd"/>
           </w:p>
         </w:tc>
       </w:tr>
@@ -717,8 +732,6 @@
         </w:rPr>
         <w:t>miss</w:t>
       </w:r>
-      <w:bookmarkStart w:id="0" w:name="_GoBack"/>
-      <w:bookmarkEnd w:id="0"/>
       <w:r>
         <w:rPr>
           <w:sz w:val="28"/>
@@ -1065,7 +1078,23 @@
           <w:szCs w:val="28"/>
           <w:lang w:val="en-US"/>
         </w:rPr>
-        <w:t>…………………………when you are an adult or elderly to socialize with adolescents</w:t>
+        <w:t>…</w:t>
+      </w:r>
+      <w:r>
+        <w:rPr>
+          <w:sz w:val="28"/>
+          <w:szCs w:val="28"/>
+          <w:lang w:val="en-US"/>
+        </w:rPr>
+        <w:t>down</w:t>
+      </w:r>
+      <w:r>
+        <w:rPr>
+          <w:sz w:val="28"/>
+          <w:szCs w:val="28"/>
+          <w:lang w:val="en-US"/>
+        </w:rPr>
+        <w:t>………………………when you are an adult or elderly to socialize with adolescents</w:t>
       </w:r>
     </w:p>
     <w:p>
@@ -1131,8 +1160,10 @@
           <w:szCs w:val="28"/>
           <w:lang w:val="en-US"/>
         </w:rPr>
-        <w:t>loss</w:t>
-      </w:r>
+        <w:t>desire</w:t>
+      </w:r>
+      <w:bookmarkStart w:id="0" w:name="_GoBack"/>
+      <w:bookmarkEnd w:id="0"/>
       <w:r>
         <w:rPr>
           <w:sz w:val="28"/>

</xml_diff>

<commit_message>
lesson 240 - Saturday
</commit_message>
<xml_diff>
--- a/english_via_skype/solutions/doc/lesson_232_Age Z (1) (1)_edit.docx
+++ b/english_via_skype/solutions/doc/lesson_232_Age Z (1) (1)_edit.docx
@@ -180,21 +180,12 @@
                 <w:szCs w:val="36"/>
               </w:rPr>
             </w:pPr>
-            <w:proofErr w:type="spellStart"/>
             <w:r>
               <w:rPr>
                 <w:sz w:val="36"/>
                 <w:szCs w:val="36"/>
               </w:rPr>
-              <w:t>toddlers</w:t>
-            </w:r>
-            <w:proofErr w:type="spellEnd"/>
-            <w:r>
-              <w:rPr>
-                <w:sz w:val="36"/>
-                <w:szCs w:val="36"/>
-              </w:rPr>
-              <w:t xml:space="preserve"> </w:t>
+              <w:t xml:space="preserve">toddlers </w:t>
             </w:r>
           </w:p>
         </w:tc>
@@ -209,7 +200,6 @@
                 <w:szCs w:val="36"/>
               </w:rPr>
             </w:pPr>
-            <w:proofErr w:type="spellStart"/>
             <w:r>
               <w:rPr>
                 <w:sz w:val="36"/>
@@ -217,7 +207,6 @@
               </w:rPr>
               <w:t>teenagers</w:t>
             </w:r>
-            <w:proofErr w:type="spellEnd"/>
           </w:p>
         </w:tc>
         <w:tc>
@@ -231,7 +220,6 @@
                 <w:szCs w:val="36"/>
               </w:rPr>
             </w:pPr>
-            <w:proofErr w:type="spellStart"/>
             <w:r>
               <w:rPr>
                 <w:sz w:val="36"/>
@@ -239,7 +227,6 @@
               </w:rPr>
               <w:t>adults</w:t>
             </w:r>
-            <w:proofErr w:type="spellEnd"/>
           </w:p>
         </w:tc>
         <w:tc>
@@ -253,7 +240,6 @@
                 <w:szCs w:val="36"/>
               </w:rPr>
             </w:pPr>
-            <w:proofErr w:type="spellStart"/>
             <w:r>
               <w:rPr>
                 <w:sz w:val="36"/>
@@ -261,7 +247,6 @@
               </w:rPr>
               <w:t>elderly</w:t>
             </w:r>
-            <w:proofErr w:type="spellEnd"/>
           </w:p>
         </w:tc>
       </w:tr>
@@ -1162,8 +1147,6 @@
         </w:rPr>
         <w:t>desire</w:t>
       </w:r>
-      <w:bookmarkStart w:id="0" w:name="_GoBack"/>
-      <w:bookmarkEnd w:id="0"/>
       <w:r>
         <w:rPr>
           <w:sz w:val="28"/>
@@ -1743,6 +1726,16 @@
         </w:rPr>
         <w:t xml:space="preserve">, undivided, </w:t>
       </w:r>
+      <w:r>
+        <w:rPr>
+          <w:sz w:val="36"/>
+          <w:szCs w:val="36"/>
+          <w:lang w:val="en-US"/>
+        </w:rPr>
+        <w:t>site</w:t>
+      </w:r>
+      <w:bookmarkStart w:id="0" w:name="_GoBack"/>
+      <w:bookmarkEnd w:id="0"/>
       <w:r>
         <w:rPr>
           <w:sz w:val="36"/>

</xml_diff>